<commit_message>
updated otchet, created presentation
</commit_message>
<xml_diff>
--- a/Otchet.docx
+++ b/Otchet.docx
@@ -173,6 +173,71 @@
         </w:tabs>
         <w:ind w:firstLine="0"/>
         <w:rPr>
+          <w:noProof/>
+        </w:rPr>
+      </w:pPr>
+      <w:r>
+        <w:rPr>
+          <w:noProof/>
+        </w:rPr>
+        <w:t>1.1 Обзор задачи распознавания</w:t>
+      </w:r>
+      <w:r>
+        <w:rPr>
+          <w:noProof/>
+        </w:rPr>
+        <w:t xml:space="preserve"> лиц</w:t>
+      </w:r>
+      <w:r>
+        <w:rPr>
+          <w:noProof/>
+        </w:rPr>
+        <w:tab/>
+      </w:r>
+      <w:r>
+        <w:rPr>
+          <w:noProof/>
+        </w:rPr>
+        <w:fldChar w:fldCharType="begin"/>
+      </w:r>
+      <w:r>
+        <w:rPr>
+          <w:noProof/>
+        </w:rPr>
+        <w:instrText xml:space="preserve"> PAGEREF _Toc135069360 \h </w:instrText>
+      </w:r>
+      <w:r>
+        <w:rPr>
+          <w:noProof/>
+        </w:rPr>
+      </w:r>
+      <w:r>
+        <w:rPr>
+          <w:noProof/>
+        </w:rPr>
+        <w:fldChar w:fldCharType="separate"/>
+      </w:r>
+      <w:r>
+        <w:rPr>
+          <w:noProof/>
+        </w:rPr>
+        <w:t>8</w:t>
+      </w:r>
+      <w:r>
+        <w:rPr>
+          <w:noProof/>
+        </w:rPr>
+        <w:fldChar w:fldCharType="end"/>
+      </w:r>
+    </w:p>
+    <w:p>
+      <w:pPr>
+        <w:pStyle w:val="21"/>
+        <w:tabs>
+          <w:tab w:val="right" w:leader="dot" w:pos="9345"/>
+        </w:tabs>
+        <w:ind w:firstLine="0"/>
+        <w:rPr>
           <w:rFonts w:asciiTheme="minorHAnsi" w:eastAsiaTheme="minorEastAsia" w:hAnsiTheme="minorHAnsi" w:cstheme="minorBidi"/>
           <w:noProof/>
           <w:color w:val="auto"/>
@@ -186,13 +251,19 @@
         <w:rPr>
           <w:noProof/>
         </w:rPr>
-        <w:t>1.1 Обзор задачи распознавания</w:t>
-      </w:r>
-      <w:r>
-        <w:rPr>
-          <w:noProof/>
-        </w:rPr>
-        <w:t xml:space="preserve"> лиц</w:t>
+        <w:t xml:space="preserve">1.2 Перспективность </w:t>
+      </w:r>
+      <w:r>
+        <w:rPr>
+          <w:noProof/>
+        </w:rPr>
+        <w:t xml:space="preserve">идентификации </w:t>
+      </w:r>
+      <w:r>
+        <w:rPr>
+          <w:noProof/>
+        </w:rPr>
+        <w:t>по лицу</w:t>
       </w:r>
       <w:r>
         <w:rPr>
@@ -251,7 +322,7 @@
         <w:rPr>
           <w:noProof/>
         </w:rPr>
-        <w:t>1.2</w:t>
+        <w:t>1.3</w:t>
       </w:r>
       <w:r>
         <w:rPr>
@@ -1555,6 +1626,7 @@
         <w:rPr>
           <w:noProof/>
         </w:rPr>
+        <w:lastRenderedPageBreak/>
         <w:t>3 Программная реализация модели</w:t>
       </w:r>
       <w:r>
@@ -1620,7 +1692,6 @@
         <w:rPr>
           <w:noProof/>
         </w:rPr>
-        <w:lastRenderedPageBreak/>
         <w:t>3.1 Обоснование выбора средств разработки</w:t>
       </w:r>
       <w:r>
@@ -3134,17 +3205,123 @@
       <w:r>
         <w:t>Задача идентификации человека по лицу имеет широкий спектр применений, включая системы безопасности, автоматизированное управление доступом, видеонаблюдение, разработку приложений распознавания лиц и другие.</w:t>
       </w:r>
+      <w:r>
+        <w:t xml:space="preserve"> </w:t>
+      </w:r>
+      <w:r>
+        <w:t>[1]</w:t>
+      </w:r>
     </w:p>
     <w:p>
       <w:pPr>
         <w:pStyle w:val="2"/>
       </w:pPr>
+      <w:r>
+        <w:t>1.2 Перспективность идентификации по лицу</w:t>
+      </w:r>
+    </w:p>
+    <w:p>
+      <w:r>
+        <w:t>Идентификация по лицу - это технология, которая позволяет распознавать и устанавливать личность человека на основании его геометрических параметров. Эта технология имеет много преимуществ перед</w:t>
+      </w:r>
+      <w:r>
+        <w:t xml:space="preserve"> другими методами идентификации:</w:t>
+      </w:r>
+    </w:p>
+    <w:p>
+      <w:pPr>
+        <w:pStyle w:val="a"/>
+        <w:tabs>
+          <w:tab w:val="clear" w:pos="1134"/>
+        </w:tabs>
+        <w:ind w:left="0" w:firstLine="709"/>
+      </w:pPr>
+      <w:r>
+        <w:lastRenderedPageBreak/>
+        <w:t>Безопасность. Использование идентификации по лицу может повысить уровень безопасности. Эта технология может быть использована для защиты персональных данных и финансовых транзакций.</w:t>
+      </w:r>
+    </w:p>
+    <w:p>
+      <w:pPr>
+        <w:pStyle w:val="a"/>
+        <w:tabs>
+          <w:tab w:val="clear" w:pos="1134"/>
+        </w:tabs>
+        <w:ind w:left="0" w:firstLine="709"/>
+      </w:pPr>
+      <w:r>
+        <w:t>Удобство. Идентификация по лицу не требует использования паролей или других устройств аутентификации. Это означает, что пользователи могут получать доступ к своей информации быстрее и проще.</w:t>
+      </w:r>
+    </w:p>
+    <w:p>
+      <w:pPr>
+        <w:pStyle w:val="a"/>
+        <w:tabs>
+          <w:tab w:val="clear" w:pos="1134"/>
+        </w:tabs>
+        <w:ind w:left="0" w:firstLine="709"/>
+      </w:pPr>
+      <w:r>
+        <w:t>Точность. Идентификация по лицу может быть не только быстрой и удобной, но и точной. Технология использует биометрические данные, которые трудно подделать или подменить.</w:t>
+      </w:r>
+    </w:p>
+    <w:p>
+      <w:pPr>
+        <w:pStyle w:val="a"/>
+        <w:tabs>
+          <w:tab w:val="clear" w:pos="1134"/>
+        </w:tabs>
+        <w:ind w:left="0" w:firstLine="709"/>
+      </w:pPr>
+      <w:r>
+        <w:t>Экономическая эффективность. Использование идентификации по лицу может уменьшить расходы на обслуживание клиентов, так как технология может автоматически производить проверку личности пользователя.</w:t>
+      </w:r>
+    </w:p>
+    <w:p>
+      <w:pPr>
+        <w:pStyle w:val="a"/>
+        <w:tabs>
+          <w:tab w:val="clear" w:pos="1134"/>
+        </w:tabs>
+        <w:ind w:left="0" w:firstLine="709"/>
+      </w:pPr>
+      <w:r>
+        <w:t>Экологическая эффективность. Использование идентификации по лицу может сократить количество отпечатков пальцев, паролей и других устройств аутентификации, что сокращает использование бумаги и пластика.</w:t>
+      </w:r>
+    </w:p>
+    <w:p>
+      <w:pPr>
+        <w:pStyle w:val="a"/>
+        <w:tabs>
+          <w:tab w:val="clear" w:pos="1134"/>
+        </w:tabs>
+        <w:ind w:left="0" w:firstLine="709"/>
+      </w:pPr>
+      <w:r>
+        <w:t>Улучшение опыта пользователей. Идентификация по лицу может повысить удобство пользования услугами в сфере онлайн-торговли, банковскими услугами и др. Также это может привлечь новых пользователей и увеличить лояльность существующих.</w:t>
+      </w:r>
+    </w:p>
+    <w:p>
+      <w:r>
+        <w:t>В целом, использование идентификации по лицу может повысить безопасность, упростить процессы идентификации и обеспечить более удобный и приятный опыт для пользователей.</w:t>
+      </w:r>
+      <w:r>
+        <w:t xml:space="preserve"> </w:t>
+      </w:r>
+      <w:r>
+        <w:t>[2]</w:t>
+      </w:r>
+    </w:p>
+    <w:p>
+      <w:pPr>
+        <w:pStyle w:val="2"/>
+      </w:pPr>
       <w:bookmarkStart w:id="3" w:name="_Toc135069362"/>
       <w:r>
         <w:t>1.</w:t>
       </w:r>
       <w:r>
-        <w:t>2</w:t>
+        <w:t>3</w:t>
       </w:r>
       <w:r>
         <w:t xml:space="preserve"> </w:t>
@@ -3162,7 +3339,11 @@
         <w:t xml:space="preserve"> </w:t>
       </w:r>
       <w:r>
-        <w:t>предметной области показал целесообразность и эффективность применения методов машинного обучения, а именно глубокого обучения, для</w:t>
+        <w:t xml:space="preserve">предметной области показал целесообразность и эффективность применения методов машинного обучения, а именно </w:t>
+      </w:r>
+      <w:r>
+        <w:lastRenderedPageBreak/>
+        <w:t>глубокого обучения, для</w:t>
       </w:r>
       <w:r>
         <w:t xml:space="preserve"> идентификации по лицу</w:t>
@@ -3179,7 +3360,6 @@
     </w:p>
     <w:p>
       <w:r>
-        <w:lastRenderedPageBreak/>
         <w:t>Для достижения поставленной цели необходимо выполнить следующие задачи:</w:t>
       </w:r>
     </w:p>
@@ -3302,7 +3482,31 @@
         <w:t>провести тестирование</w:t>
       </w:r>
       <w:r>
-        <w:t xml:space="preserve"> системы моделей и каждой модели отдельно.</w:t>
+        <w:t xml:space="preserve"> системы моделей</w:t>
+      </w:r>
+      <w:r>
+        <w:t xml:space="preserve"> на </w:t>
+      </w:r>
+      <w:r>
+        <w:t>приближенном к реальности</w:t>
+      </w:r>
+      <w:r>
+        <w:t xml:space="preserve"> </w:t>
+      </w:r>
+      <w:r>
+        <w:t xml:space="preserve">примере </w:t>
+      </w:r>
+      <w:r>
+        <w:t>–</w:t>
+      </w:r>
+      <w:r>
+        <w:t xml:space="preserve"> системе</w:t>
+      </w:r>
+      <w:r>
+        <w:t xml:space="preserve"> идентификации сотрудников на пропускном пункте небольшой компании</w:t>
+      </w:r>
+      <w:r>
+        <w:t>.</w:t>
       </w:r>
     </w:p>
     <w:p>
@@ -3348,7 +3552,7 @@
         <w:t xml:space="preserve">В данной главе будет </w:t>
       </w:r>
       <w:r>
-        <w:t>выбраны модели для четырех подзадач выполнения идентификации:</w:t>
+        <w:t>выбраны модели для подзадач выполнения идентификации:</w:t>
       </w:r>
       <w:r>
         <w:rPr>
@@ -3515,6 +3719,15 @@
       </w:r>
       <w:r>
         <w:t xml:space="preserve"> с 2000 года. Это модель машинного обучения с функциями, выбранными специально для обнаружения объектов. Классификаторы Хаара быстры, но имеют низкую точность.</w:t>
+      </w:r>
+      <w:r>
+        <w:t xml:space="preserve"> </w:t>
+      </w:r>
+      <w:r>
+        <w:rPr>
+          <w:lang w:val="en-US"/>
+        </w:rPr>
+        <w:t>[3]</w:t>
       </w:r>
     </w:p>
     <w:p>
@@ -3626,6 +3839,12 @@
       <w:r>
         <w:t xml:space="preserve">. </w:t>
       </w:r>
+      <w:r>
+        <w:t>[</w:t>
+      </w:r>
+      <w:r>
+        <w:t>4]</w:t>
+      </w:r>
     </w:p>
     <w:p>
       <w:pPr>
@@ -3643,8 +3862,13 @@
       <w:r>
         <w:t xml:space="preserve"> </w:t>
       </w:r>
-      <w:r>
-        <w:t>Сверточные нейронные сети</w:t>
+      <w:proofErr w:type="spellStart"/>
+      <w:r>
+        <w:t>Сверточные</w:t>
+      </w:r>
+      <w:proofErr w:type="spellEnd"/>
+      <w:r>
+        <w:t xml:space="preserve"> нейронные сети</w:t>
       </w:r>
     </w:p>
     <w:p>
@@ -3689,6 +3913,12 @@
       <w:r>
         <w:t>Они обладают способностью автоматически извлекать и выделять характеристики изображений, что делает их эффективными инструментами для обнаружения объектов, в том числе лиц.</w:t>
       </w:r>
+      <w:r>
+        <w:t xml:space="preserve"> </w:t>
+      </w:r>
+      <w:r>
+        <w:t>[5]</w:t>
+      </w:r>
     </w:p>
     <w:p>
       <w:pPr>
@@ -3711,10 +3941,15 @@
       </w:r>
     </w:p>
     <w:p>
-      <w:r>
+      <w:pPr>
         <w:rPr>
           <w:lang w:val="en-US"/>
         </w:rPr>
+      </w:pPr>
+      <w:r>
+        <w:rPr>
+          <w:lang w:val="en-US"/>
+        </w:rPr>
         <w:t>MTCNN</w:t>
       </w:r>
       <w:r>
@@ -3766,17 +4001,17 @@
         <w:t>) - м</w:t>
       </w:r>
       <w:r>
-        <w:t>етод, использующий сверточные нейронные сети для обнаружения лиц и ключевых точек</w:t>
+        <w:t xml:space="preserve">етод, использующий сверточные нейронные сети для обнаружения лиц и ключевых </w:t>
+      </w:r>
+      <w:r>
+        <w:lastRenderedPageBreak/>
+        <w:t>точек</w:t>
       </w:r>
       <w:r>
         <w:t xml:space="preserve">. </w:t>
       </w:r>
       <w:r>
-        <w:t xml:space="preserve">Он состоит из нескольких этапов, включая обнаружение грубой рамки </w:t>
-      </w:r>
-      <w:r>
-        <w:lastRenderedPageBreak/>
-        <w:t>лица, регрессию границ лица и точек ключей</w:t>
+        <w:t>Он состоит из нескольких этапов, включая обнаружение грубой рамки лица, регрессию границ лица и точек ключей</w:t>
       </w:r>
       <w:r>
         <w:t xml:space="preserve"> (рисунок 2.2)</w:t>
@@ -3792,6 +4027,12 @@
       </w:r>
       <w:r>
         <w:t xml:space="preserve"> </w:t>
+      </w:r>
+      <w:r>
+        <w:rPr>
+          <w:lang w:val="en-US"/>
+        </w:rPr>
+        <w:t>[6]</w:t>
       </w:r>
     </w:p>
     <w:p>
@@ -3974,6 +4215,7 @@
     </w:p>
     <w:p>
       <w:r>
+        <w:lastRenderedPageBreak/>
         <w:t>Плюсы сверточных сетей:</w:t>
       </w:r>
     </w:p>
@@ -3990,7 +4232,6 @@
         <w:ind w:left="0" w:firstLine="709"/>
       </w:pPr>
       <w:r>
-        <w:lastRenderedPageBreak/>
         <w:t xml:space="preserve">Сверточные сети способны автоматически извлекать и выделять значимые признаки из изображений без необходимости ручного определения признаков. Это позволяет сети обучаться на более абстрактных уровнях информации и достигать высокой точности </w:t>
       </w:r>
       <w:r>
@@ -4129,6 +4370,12 @@
       <w:r>
         <w:t xml:space="preserve">Предварительно обученная нейросеть уже содержит знания, полученных из множества данных и опыта обучения, имеет способность обобщать. </w:t>
       </w:r>
+      <w:r>
+        <w:t>[</w:t>
+      </w:r>
+      <w:r>
+        <w:t>5]</w:t>
+      </w:r>
     </w:p>
     <w:p>
       <w:r>
@@ -4260,12 +4507,26 @@
       </w:r>
     </w:p>
     <w:p>
-      <w:r>
-        <w:t xml:space="preserve">VGG16 имеет большое количество параметров - около 138 миллионов. Это делает модель глубокой и способной выучивать сложные зависимости в </w:t>
+      <w:pPr>
+        <w:rPr>
+          <w:lang w:val="en-US"/>
+        </w:rPr>
+      </w:pPr>
+      <w:r>
+        <w:t xml:space="preserve">VGG16 имеет большое количество параметров - около 138 миллионов. Это делает модель глубокой и способной выучивать сложные зависимости в данных. Однако, также требуется больше вычислительных ресурсов для </w:t>
       </w:r>
       <w:r>
         <w:lastRenderedPageBreak/>
-        <w:t>данных. Однако, также требуется больше вычислительных ресурсов для обучения и использования VGG16, по сравнению с более легкими моделями.</w:t>
+        <w:t>обучения и использования VGG16, по сравнению с более легкими моделями.</w:t>
+      </w:r>
+      <w:r>
+        <w:t xml:space="preserve"> </w:t>
+      </w:r>
+      <w:r>
+        <w:rPr>
+          <w:lang w:val="en-US"/>
+        </w:rPr>
+        <w:t>[7]</w:t>
       </w:r>
     </w:p>
     <w:p>
@@ -4445,6 +4706,12 @@
       <w:r>
         <w:t>VGGFace и его вариации стали основой для многих других моделей распознавания лиц и нашли применение в различных областях, включая автоматическую идентификацию лиц, системы видеонаблюдения, аутентификацию по лицу и многое другое.</w:t>
       </w:r>
+      <w:r>
+        <w:t xml:space="preserve"> [</w:t>
+      </w:r>
+      <w:r>
+        <w:t>8]</w:t>
+      </w:r>
     </w:p>
     <w:p>
       <w:pPr>
@@ -4463,53 +4730,60 @@
       <w:r>
         <w:t xml:space="preserve">Модель </w:t>
       </w:r>
+      <w:r>
+        <w:rPr>
+          <w:lang w:val="en-US"/>
+        </w:rPr>
+        <w:t>ResNet</w:t>
+      </w:r>
+      <w:r>
+        <w:t>50</w:t>
+      </w:r>
+    </w:p>
+    <w:p>
+      <w:r>
+        <w:t>Использование архитектуры ResNet-50 вместо VGG16 в задаче распознавания лиц приводит к модели, известной как VGGFace на основе ResNet-50. Эта модель комбинирует преимущества двух популярных архитектур и становится более мощным инструментом для идентификации лиц.</w:t>
+      </w:r>
+      <w:r>
+        <w:t xml:space="preserve"> </w:t>
+      </w:r>
+    </w:p>
+    <w:p>
+      <w:r>
+        <w:t xml:space="preserve">ResNet-50 - это глубокая </w:t>
+      </w:r>
       <w:proofErr w:type="spellStart"/>
       <w:r>
+        <w:t>сверточная</w:t>
+      </w:r>
+      <w:proofErr w:type="spellEnd"/>
+      <w:r>
+        <w:t xml:space="preserve"> нейронная сеть, которая изначально была разработана для классификации изображений. Ее особенностью является использование блоков с пропусками (</w:t>
+      </w:r>
+      <w:proofErr w:type="spellStart"/>
+      <w:r>
+        <w:t>skip</w:t>
+      </w:r>
+      <w:proofErr w:type="spellEnd"/>
+      <w:r>
+        <w:t xml:space="preserve"> </w:t>
+      </w:r>
+      <w:proofErr w:type="spellStart"/>
+      <w:r>
+        <w:t>connections</w:t>
+      </w:r>
+      <w:proofErr w:type="spellEnd"/>
+      <w:r>
+        <w:t>), которые позволяют сети обучаться на глубоких уровнях без потери градиентов. Это помогает решить проблему затухания градиентов и улучшает производительность модели.</w:t>
+      </w:r>
+      <w:r>
+        <w:t xml:space="preserve"> [</w:t>
+      </w:r>
+      <w:r>
         <w:rPr>
           <w:lang w:val="en-US"/>
         </w:rPr>
-        <w:t>ResNet</w:t>
-      </w:r>
-      <w:proofErr w:type="spellEnd"/>
-      <w:r>
-        <w:t>50</w:t>
-      </w:r>
-    </w:p>
-    <w:p>
-      <w:r>
-        <w:t>Использование архитектуры ResNet-50 вместо VGG16 в задаче распознавания лиц приводит к модели, известной как VGGFace на основе ResNet-50. Эта модель комбинирует преимущества двух популярных архитектур и становится более мощным инструментом для идентификации лиц.</w:t>
-      </w:r>
-      <w:r>
-        <w:t xml:space="preserve"> </w:t>
-      </w:r>
-    </w:p>
-    <w:p>
-      <w:r>
-        <w:t xml:space="preserve">ResNet-50 - это глубокая </w:t>
-      </w:r>
-      <w:proofErr w:type="spellStart"/>
-      <w:r>
-        <w:t>сверточная</w:t>
-      </w:r>
-      <w:proofErr w:type="spellEnd"/>
-      <w:r>
-        <w:t xml:space="preserve"> нейронная сеть, которая изначально была разработана для классификации изображений. Ее особенностью является использование блоков с пропусками (</w:t>
-      </w:r>
-      <w:proofErr w:type="spellStart"/>
-      <w:r>
-        <w:t>skip</w:t>
-      </w:r>
-      <w:proofErr w:type="spellEnd"/>
-      <w:r>
-        <w:t xml:space="preserve"> </w:t>
-      </w:r>
-      <w:proofErr w:type="spellStart"/>
-      <w:r>
-        <w:t>connections</w:t>
-      </w:r>
-      <w:proofErr w:type="spellEnd"/>
-      <w:r>
-        <w:t>), которые позволяют сети обучаться на глубоких уровнях без потери градиентов. Это помогает решить проблему затухания градиентов и улучшает производительность модели.</w:t>
+        <w:t>9]</w:t>
       </w:r>
       <w:r>
         <w:t xml:space="preserve"> Архитектура сети представлена на рисунке 2.4.</w:t>
@@ -4580,14 +4854,12 @@
       <w:r>
         <w:t xml:space="preserve">Рисунок 2.4 – Архитектура </w:t>
       </w:r>
-      <w:proofErr w:type="spellStart"/>
       <w:r>
         <w:rPr>
           <w:lang w:val="en-US"/>
         </w:rPr>
         <w:t>ResNet</w:t>
       </w:r>
-      <w:proofErr w:type="spellEnd"/>
       <w:r>
         <w:t>50</w:t>
       </w:r>
@@ -4652,43 +4924,47 @@
       <w:r>
         <w:t xml:space="preserve">, хотя </w:t>
       </w:r>
+      <w:r>
+        <w:rPr>
+          <w:lang w:val="en-US"/>
+        </w:rPr>
+        <w:t>ResNet</w:t>
+      </w:r>
+      <w:r>
+        <w:t>-</w:t>
+      </w:r>
+      <w:r>
+        <w:t>50</w:t>
+      </w:r>
+      <w:r>
+        <w:t xml:space="preserve"> по многих составляющим лучше. Забегая наперед, </w:t>
+      </w:r>
+      <w:r>
+        <w:rPr>
+          <w:lang w:val="en-US"/>
+        </w:rPr>
+        <w:t>VGG</w:t>
+      </w:r>
+      <w:r>
+        <w:t xml:space="preserve">16 </w:t>
+      </w:r>
+      <w:r>
+        <w:t xml:space="preserve">имеет меньший размер </w:t>
+      </w:r>
       <w:proofErr w:type="spellStart"/>
       <w:r>
+        <w:t>эмбеддинга</w:t>
+      </w:r>
+      <w:proofErr w:type="spellEnd"/>
+      <w:r>
+        <w:t xml:space="preserve">, чем </w:t>
+      </w:r>
+      <w:r>
         <w:rPr>
           <w:lang w:val="en-US"/>
         </w:rPr>
         <w:t>ResNet</w:t>
       </w:r>
-      <w:proofErr w:type="spellEnd"/>
-      <w:r>
-        <w:t>-</w:t>
-      </w:r>
-      <w:r>
-        <w:t>50</w:t>
-      </w:r>
-      <w:r>
-        <w:t xml:space="preserve"> по многих составляющим лучше. Забегая наперед, </w:t>
-      </w:r>
-      <w:r>
-        <w:rPr>
-          <w:lang w:val="en-US"/>
-        </w:rPr>
-        <w:t>VGG</w:t>
-      </w:r>
-      <w:r>
-        <w:t xml:space="preserve">16 </w:t>
-      </w:r>
-      <w:r>
-        <w:t xml:space="preserve">имеет меньший размер эмбеддинга, чем </w:t>
-      </w:r>
-      <w:proofErr w:type="spellStart"/>
-      <w:r>
-        <w:rPr>
-          <w:lang w:val="en-US"/>
-        </w:rPr>
-        <w:t>ResNet</w:t>
-      </w:r>
-      <w:proofErr w:type="spellEnd"/>
       <w:r>
         <w:t xml:space="preserve">-50, </w:t>
       </w:r>
@@ -5047,6 +5323,15 @@
       <w:r>
         <w:t>Требует хранения всего обучающего набора данных.</w:t>
       </w:r>
+      <w:r>
+        <w:t xml:space="preserve"> [</w:t>
+      </w:r>
+      <w:r>
+        <w:rPr>
+          <w:lang w:val="en-US"/>
+        </w:rPr>
+        <w:t>10]</w:t>
+      </w:r>
     </w:p>
     <w:p>
       <w:pPr>
@@ -5298,6 +5583,15 @@
       <w:r>
         <w:t>При работе с большими наборами данных может потребоваться большое количество памяти.</w:t>
       </w:r>
+      <w:r>
+        <w:t xml:space="preserve"> [</w:t>
+      </w:r>
+      <w:r>
+        <w:rPr>
+          <w:lang w:val="en-US"/>
+        </w:rPr>
+        <w:t>11]</w:t>
+      </w:r>
     </w:p>
     <w:p>
       <w:pPr>
@@ -5617,6 +5911,9 @@
         <w:t>Python</w:t>
       </w:r>
       <w:r>
+        <w:t xml:space="preserve"> [12]</w:t>
+      </w:r>
+      <w:r>
         <w:t xml:space="preserve"> и среда разработки</w:t>
       </w:r>
       <w:r>
@@ -5627,6 +5924,9 @@
           <w:lang w:val="en-US"/>
         </w:rPr>
         <w:t>DataSpell</w:t>
+      </w:r>
+      <w:r>
+        <w:t xml:space="preserve"> [13]</w:t>
       </w:r>
       <w:r>
         <w:t xml:space="preserve">. </w:t>
@@ -5751,7 +6051,6 @@
         </w:rPr>
         <w:t xml:space="preserve"> </w:t>
       </w:r>
-      <w:proofErr w:type="spellStart"/>
       <w:r>
         <w:rPr>
           <w:rFonts w:eastAsia="Arial Unicode MS"/>
@@ -5761,16 +6060,22 @@
         </w:rPr>
         <w:t>TensorFlow</w:t>
       </w:r>
-      <w:proofErr w:type="spellEnd"/>
       <w:r>
         <w:rPr>
           <w:rFonts w:eastAsia="Arial Unicode MS"/>
           <w:u w:color="000000"/>
           <w:bdr w:val="nil"/>
         </w:rPr>
+        <w:t xml:space="preserve"> [14]</w:t>
+      </w:r>
+      <w:r>
+        <w:rPr>
+          <w:rFonts w:eastAsia="Arial Unicode MS"/>
+          <w:u w:color="000000"/>
+          <w:bdr w:val="nil"/>
+        </w:rPr>
         <w:t xml:space="preserve"> и </w:t>
       </w:r>
-      <w:proofErr w:type="spellStart"/>
       <w:r>
         <w:rPr>
           <w:rFonts w:eastAsia="Arial Unicode MS"/>
@@ -5780,53 +6085,59 @@
         </w:rPr>
         <w:t>Keras</w:t>
       </w:r>
-      <w:proofErr w:type="spellEnd"/>
       <w:r>
         <w:rPr>
           <w:rFonts w:eastAsia="Arial Unicode MS"/>
           <w:u w:color="000000"/>
           <w:bdr w:val="nil"/>
         </w:rPr>
-        <w:t>;</w:t>
-      </w:r>
-    </w:p>
-    <w:p>
-      <w:pPr>
-        <w:pStyle w:val="a"/>
-        <w:ind w:left="0" w:firstLine="709"/>
+        <w:t xml:space="preserve"> [15]</w:t>
+      </w:r>
+      <w:r>
         <w:rPr>
           <w:rFonts w:eastAsia="Arial Unicode MS"/>
           <w:u w:color="000000"/>
           <w:bdr w:val="nil"/>
         </w:rPr>
-      </w:pPr>
-      <w:r>
+        <w:t>;</w:t>
+      </w:r>
+    </w:p>
+    <w:p>
+      <w:pPr>
+        <w:pStyle w:val="a"/>
+        <w:ind w:left="0" w:firstLine="709"/>
         <w:rPr>
           <w:rFonts w:eastAsia="Arial Unicode MS"/>
           <w:u w:color="000000"/>
           <w:bdr w:val="nil"/>
         </w:rPr>
-        <w:t xml:space="preserve">Для </w:t>
-      </w:r>
-      <w:proofErr w:type="spellStart"/>
+      </w:pPr>
       <w:r>
         <w:rPr>
           <w:rFonts w:eastAsia="Arial Unicode MS"/>
           <w:u w:color="000000"/>
           <w:bdr w:val="nil"/>
         </w:rPr>
-        <w:t>детекции</w:t>
-      </w:r>
-      <w:proofErr w:type="spellEnd"/>
+        <w:t xml:space="preserve">Для </w:t>
+      </w:r>
+      <w:proofErr w:type="spellStart"/>
       <w:r>
         <w:rPr>
           <w:rFonts w:eastAsia="Arial Unicode MS"/>
           <w:u w:color="000000"/>
           <w:bdr w:val="nil"/>
         </w:rPr>
+        <w:t>детекции</w:t>
+      </w:r>
+      <w:proofErr w:type="spellEnd"/>
+      <w:r>
+        <w:rPr>
+          <w:rFonts w:eastAsia="Arial Unicode MS"/>
+          <w:u w:color="000000"/>
+          <w:bdr w:val="nil"/>
+        </w:rPr>
         <w:t xml:space="preserve"> и выравнивания лиц используются инструменты библиотеки </w:t>
       </w:r>
-      <w:proofErr w:type="spellStart"/>
       <w:r>
         <w:rPr>
           <w:rFonts w:eastAsia="Arial Unicode MS"/>
@@ -5836,45 +6147,67 @@
         </w:rPr>
         <w:t>Dlib</w:t>
       </w:r>
-      <w:proofErr w:type="spellEnd"/>
       <w:r>
         <w:rPr>
           <w:rFonts w:eastAsia="Arial Unicode MS"/>
           <w:u w:color="000000"/>
           <w:bdr w:val="nil"/>
         </w:rPr>
-        <w:t>;</w:t>
-      </w:r>
-    </w:p>
-    <w:p>
-      <w:pPr>
-        <w:pStyle w:val="a"/>
-        <w:ind w:left="0" w:firstLine="709"/>
+        <w:t xml:space="preserve"> [16]</w:t>
+      </w:r>
+      <w:r>
         <w:rPr>
           <w:rFonts w:eastAsia="Arial Unicode MS"/>
           <w:u w:color="000000"/>
           <w:bdr w:val="nil"/>
         </w:rPr>
-      </w:pPr>
-      <w:r>
+        <w:t>;</w:t>
+      </w:r>
+    </w:p>
+    <w:p>
+      <w:pPr>
+        <w:pStyle w:val="a"/>
+        <w:ind w:left="0" w:firstLine="709"/>
         <w:rPr>
           <w:rFonts w:eastAsia="Arial Unicode MS"/>
           <w:u w:color="000000"/>
           <w:bdr w:val="nil"/>
         </w:rPr>
-        <w:t xml:space="preserve">Для методов машинного обучения используется библиотека </w:t>
-      </w:r>
-      <w:proofErr w:type="spellStart"/>
+      </w:pPr>
       <w:r>
         <w:rPr>
           <w:rFonts w:eastAsia="Arial Unicode MS"/>
           <w:u w:color="000000"/>
           <w:bdr w:val="nil"/>
+        </w:rPr>
+        <w:t xml:space="preserve">Для методов машинного обучения используется библиотека </w:t>
+      </w:r>
+      <w:r>
+        <w:rPr>
           <w:lang w:val="en-US"/>
         </w:rPr>
-        <w:t>sklearn</w:t>
-      </w:r>
-      <w:proofErr w:type="spellEnd"/>
+        <w:t>scikit</w:t>
+      </w:r>
+      <w:r>
+        <w:t>-</w:t>
+      </w:r>
+      <w:r>
+        <w:rPr>
+          <w:lang w:val="en-US"/>
+        </w:rPr>
+        <w:t>learn</w:t>
+      </w:r>
+      <w:r>
+        <w:t xml:space="preserve"> </w:t>
+      </w:r>
+      <w:r>
+        <w:rPr>
+          <w:rFonts w:eastAsia="Arial Unicode MS"/>
+          <w:u w:color="000000"/>
+          <w:bdr w:val="nil"/>
+        </w:rPr>
+        <w:t>[17]</w:t>
+      </w:r>
       <w:r>
         <w:rPr>
           <w:rFonts w:eastAsia="Arial Unicode MS"/>
@@ -5996,11 +6329,9 @@
             <w:pPr>
               <w:pStyle w:val="af"/>
             </w:pPr>
-            <w:proofErr w:type="spellStart"/>
             <w:r>
               <w:t>def</w:t>
             </w:r>
-            <w:proofErr w:type="spellEnd"/>
             <w:r>
               <w:t xml:space="preserve"> </w:t>
             </w:r>
@@ -6214,7 +6545,6 @@
           <w:u w:color="000000"/>
           <w:bdr w:val="nil"/>
         </w:rPr>
-        <w:lastRenderedPageBreak/>
         <w:t>3</w:t>
       </w:r>
       <w:r>
@@ -6234,14 +6564,12 @@
       <w:r>
         <w:t xml:space="preserve">Импортируем пакет </w:t>
       </w:r>
-      <w:proofErr w:type="spellStart"/>
       <w:r>
         <w:rPr>
           <w:lang w:val="en-US"/>
         </w:rPr>
         <w:t>dlib</w:t>
       </w:r>
-      <w:proofErr w:type="spellEnd"/>
       <w:r>
         <w:t xml:space="preserve">, объявим функцию для </w:t>
       </w:r>
@@ -7190,8 +7518,18 @@
                 <w:u w:color="000000"/>
                 <w:bdr w:val="nil"/>
               </w:rPr>
-              <w:t xml:space="preserve"> import VGGFace</w:t>
-            </w:r>
+              <w:t xml:space="preserve"> import </w:t>
+            </w:r>
+            <w:proofErr w:type="spellStart"/>
+            <w:r>
+              <w:rPr>
+                <w:rFonts w:eastAsia="Arial Unicode MS"/>
+                <w:u w:color="000000"/>
+                <w:bdr w:val="nil"/>
+              </w:rPr>
+              <w:t>VGGFace</w:t>
+            </w:r>
+            <w:proofErr w:type="spellEnd"/>
           </w:p>
           <w:p>
             <w:pPr>
@@ -7254,7 +7592,26 @@
                 <w:u w:color="000000"/>
                 <w:bdr w:val="nil"/>
               </w:rPr>
-              <w:t xml:space="preserve">    return VGGFace(</w:t>
+              <w:lastRenderedPageBreak/>
+              <w:t xml:space="preserve">    return </w:t>
+            </w:r>
+            <w:proofErr w:type="spellStart"/>
+            <w:r>
+              <w:rPr>
+                <w:rFonts w:eastAsia="Arial Unicode MS"/>
+                <w:u w:color="000000"/>
+                <w:bdr w:val="nil"/>
+              </w:rPr>
+              <w:t>VGGFace</w:t>
+            </w:r>
+            <w:proofErr w:type="spellEnd"/>
+            <w:r>
+              <w:rPr>
+                <w:rFonts w:eastAsia="Arial Unicode MS"/>
+                <w:u w:color="000000"/>
+                <w:bdr w:val="nil"/>
+              </w:rPr>
+              <w:t>(</w:t>
             </w:r>
             <w:proofErr w:type="spellStart"/>
             <w:r>
@@ -7336,7 +7693,6 @@
                 <w:u w:color="000000"/>
                 <w:bdr w:val="nil"/>
               </w:rPr>
-              <w:lastRenderedPageBreak/>
               <w:t xml:space="preserve">model = </w:t>
             </w:r>
             <w:proofErr w:type="spellStart"/>
@@ -7727,13 +8083,8 @@
             <w:pPr>
               <w:pStyle w:val="af"/>
             </w:pPr>
-            <w:proofErr w:type="spellStart"/>
-            <w:r>
-              <w:t>X_train</w:t>
-            </w:r>
-            <w:proofErr w:type="spellEnd"/>
-            <w:r>
-              <w:t xml:space="preserve">, </w:t>
+            <w:r>
+              <w:t xml:space="preserve">X_train, </w:t>
             </w:r>
             <w:proofErr w:type="spellStart"/>
             <w:r>
@@ -8048,25 +8399,7 @@
           <w:u w:color="000000"/>
           <w:bdr w:val="nil"/>
         </w:rPr>
-        <w:t xml:space="preserve">. </w:t>
-      </w:r>
-      <w:proofErr w:type="spellStart"/>
-      <w:r>
-        <w:rPr>
-          <w:rFonts w:eastAsia="Arial Unicode MS"/>
-          <w:u w:color="000000"/>
-          <w:bdr w:val="nil"/>
-        </w:rPr>
-        <w:t>Гиперпараметр</w:t>
-      </w:r>
-      <w:proofErr w:type="spellEnd"/>
-      <w:r>
-        <w:rPr>
-          <w:rFonts w:eastAsia="Arial Unicode MS"/>
-          <w:u w:color="000000"/>
-          <w:bdr w:val="nil"/>
-        </w:rPr>
-        <w:t xml:space="preserve"> </w:t>
+        <w:t xml:space="preserve">. Гиперпараметр </w:t>
       </w:r>
       <w:r>
         <w:rPr>
@@ -8117,7 +8450,6 @@
                 <w:bdr w:val="nil"/>
               </w:rPr>
             </w:pPr>
-            <w:proofErr w:type="spellStart"/>
             <w:r>
               <w:rPr>
                 <w:rFonts w:eastAsia="Arial Unicode MS"/>
@@ -8126,7 +8458,6 @@
               </w:rPr>
               <w:t>clf</w:t>
             </w:r>
-            <w:proofErr w:type="spellEnd"/>
             <w:r>
               <w:rPr>
                 <w:rFonts w:eastAsia="Arial Unicode MS"/>
@@ -8298,7 +8629,6 @@
               </w:rPr>
               <w:t>(</w:t>
             </w:r>
-            <w:proofErr w:type="spellStart"/>
             <w:r>
               <w:rPr>
                 <w:rFonts w:eastAsia="Arial Unicode MS"/>
@@ -8307,7 +8637,6 @@
               </w:rPr>
               <w:t>embeddings</w:t>
             </w:r>
-            <w:proofErr w:type="spellEnd"/>
             <w:r>
               <w:rPr>
                 <w:rFonts w:eastAsia="Arial Unicode MS"/>
@@ -8415,13 +8744,8 @@
             <w:pPr>
               <w:pStyle w:val="af"/>
             </w:pPr>
-            <w:proofErr w:type="spellStart"/>
-            <w:r>
-              <w:t>svc_threshold</w:t>
-            </w:r>
-            <w:proofErr w:type="spellEnd"/>
-            <w:r>
-              <w:t xml:space="preserve"> = 20</w:t>
+            <w:r>
+              <w:t>svc_threshold = 20</w:t>
             </w:r>
           </w:p>
           <w:p>
@@ -8633,6 +8957,7 @@
             </w:pPr>
             <w:proofErr w:type="spellStart"/>
             <w:r>
+              <w:lastRenderedPageBreak/>
               <w:t>img</w:t>
             </w:r>
             <w:proofErr w:type="spellEnd"/>
@@ -8677,7 +9002,6 @@
               <w:pStyle w:val="af"/>
             </w:pPr>
             <w:r>
-              <w:lastRenderedPageBreak/>
               <w:t xml:space="preserve">if </w:t>
             </w:r>
             <w:proofErr w:type="spellStart"/>
@@ -9700,13 +10024,8 @@
             <w:pPr>
               <w:pStyle w:val="af"/>
             </w:pPr>
-            <w:proofErr w:type="spellStart"/>
-            <w:r>
-              <w:t>X_train</w:t>
-            </w:r>
-            <w:proofErr w:type="spellEnd"/>
-            <w:r>
-              <w:t xml:space="preserve">, </w:t>
+            <w:r>
+              <w:t xml:space="preserve">X_train, </w:t>
             </w:r>
             <w:proofErr w:type="spellStart"/>
             <w:r>
@@ -9888,7 +10207,15 @@
       </w:r>
       <w:proofErr w:type="spellEnd"/>
       <w:r>
-        <w:t xml:space="preserve"> с эмбеддингами каждого сотрудника и системы моделей </w:t>
+        <w:t xml:space="preserve"> с </w:t>
+      </w:r>
+      <w:proofErr w:type="spellStart"/>
+      <w:r>
+        <w:t>эмбеддингами</w:t>
+      </w:r>
+      <w:proofErr w:type="spellEnd"/>
+      <w:r>
+        <w:t xml:space="preserve"> каждого сотрудника и системы моделей </w:t>
       </w:r>
       <w:r>
         <w:t>проведем тестирование:</w:t>
@@ -10013,7 +10340,15 @@
     </w:tbl>
     <w:p>
       <w:r>
-        <w:t>Нормализуем эмбеддинги и именования</w:t>
+        <w:t xml:space="preserve">Нормализуем </w:t>
+      </w:r>
+      <w:proofErr w:type="spellStart"/>
+      <w:r>
+        <w:t>эмбеддинги</w:t>
+      </w:r>
+      <w:proofErr w:type="spellEnd"/>
+      <w:r>
+        <w:t xml:space="preserve"> и именования</w:t>
       </w:r>
     </w:p>
     <w:tbl>
@@ -10564,7 +10899,13 @@
     </w:tbl>
     <w:p>
       <w:r>
-        <w:t xml:space="preserve">Результат оценки точности системы таков: система идентифицирует каждого человека и отделяется сотрудников от людей извне безошибочно. </w:t>
+        <w:t>Результат оценки точности системы таков: система идентифициру</w:t>
+      </w:r>
+      <w:r>
+        <w:t>ет каждого человека и отделяет</w:t>
+      </w:r>
+      <w:r>
+        <w:t xml:space="preserve"> сотрудников от людей извне безошибочно. </w:t>
       </w:r>
     </w:p>
     <w:p>
@@ -10591,12 +10932,7 @@
         <w:t>5</w:t>
       </w:r>
       <w:r>
-        <w:t xml:space="preserve"> Предложения по доработк</w:t>
-      </w:r>
-      <w:bookmarkStart w:id="14" w:name="_GoBack"/>
-      <w:bookmarkEnd w:id="14"/>
-      <w:r>
-        <w:t>е</w:t>
+        <w:t xml:space="preserve"> Предложения по доработке</w:t>
       </w:r>
     </w:p>
     <w:p>
@@ -10610,12 +10946,12 @@
       <w:pPr>
         <w:pStyle w:val="ad"/>
       </w:pPr>
-      <w:bookmarkStart w:id="15" w:name="_Toc135069371"/>
+      <w:bookmarkStart w:id="14" w:name="_Toc135069371"/>
       <w:r>
         <w:lastRenderedPageBreak/>
         <w:t>Заключение</w:t>
       </w:r>
-      <w:bookmarkEnd w:id="15"/>
+      <w:bookmarkEnd w:id="14"/>
     </w:p>
     <w:p>
       <w:r>
@@ -10644,42 +10980,630 @@
       <w:pPr>
         <w:pStyle w:val="ad"/>
       </w:pPr>
-      <w:bookmarkStart w:id="16" w:name="_Toc135069372"/>
+      <w:bookmarkStart w:id="15" w:name="_Toc135069372"/>
       <w:r>
         <w:lastRenderedPageBreak/>
         <w:t>Перечень использованных информационных ресурсов</w:t>
       </w:r>
-      <w:bookmarkStart w:id="17" w:name="_Hlk40530821"/>
-      <w:bookmarkEnd w:id="16"/>
-    </w:p>
-    <w:p>
-      <w:r>
-        <w:t>1.</w:t>
-      </w:r>
-      <w:r>
-        <w:tab/>
-      </w:r>
+      <w:bookmarkStart w:id="16" w:name="_Hlk40530821"/>
+      <w:bookmarkEnd w:id="15"/>
+    </w:p>
+    <w:p>
+      <w:pPr>
+        <w:pStyle w:val="a"/>
+        <w:numPr>
+          <w:ilvl w:val="0"/>
+          <w:numId w:val="6"/>
+        </w:numPr>
+      </w:pPr>
+      <w:r>
+        <w:t xml:space="preserve">Как работает распознавание лиц? Разбор </w:t>
+      </w:r>
+      <w:r>
+        <w:t>[Электронный ресурс], URL:</w:t>
+      </w:r>
+      <w:r>
+        <w:t xml:space="preserve"> https://habr.com/ru/companies/droider/articles/568764/ </w:t>
+      </w:r>
+      <w:r>
+        <w:t>(дата обращения: 25.05</w:t>
+      </w:r>
+      <w:r>
+        <w:t>.2023 г.).</w:t>
+      </w:r>
+    </w:p>
+    <w:p>
+      <w:pPr>
+        <w:pStyle w:val="a"/>
+        <w:numPr>
+          <w:ilvl w:val="0"/>
+          <w:numId w:val="6"/>
+        </w:numPr>
+      </w:pPr>
+      <w:r>
+        <w:t>Большой Брат для новичков: как работают системы распознавания лиц</w:t>
+      </w:r>
+      <w:r>
+        <w:t xml:space="preserve"> [Электронный ресурс], URL:</w:t>
+      </w:r>
+      <w:r>
+        <w:t xml:space="preserve"> https://habr.com/ru/companies/netologyru/articles/707566/ </w:t>
+      </w:r>
+      <w:r>
+        <w:t>(дата обращения: 25.05.2023 г.).</w:t>
+      </w:r>
+    </w:p>
+    <w:p>
+      <w:pPr>
+        <w:pStyle w:val="a"/>
+        <w:numPr>
+          <w:ilvl w:val="0"/>
+          <w:numId w:val="6"/>
+        </w:numPr>
+      </w:pPr>
+      <w:r>
+        <w:t xml:space="preserve">Признаки Хаара [Электронный ресурс], URL: </w:t>
+      </w:r>
+      <w:r>
+        <w:t xml:space="preserve">https://ru.wikipedia.org/wiki/Признаки_Хаара </w:t>
+      </w:r>
+      <w:r>
+        <w:t>(дата обращения: 25.05.2023 г.).</w:t>
+      </w:r>
+    </w:p>
+    <w:bookmarkEnd w:id="16"/>
+    <w:p>
+      <w:pPr>
+        <w:pStyle w:val="a"/>
+        <w:numPr>
+          <w:ilvl w:val="0"/>
+          <w:numId w:val="6"/>
+        </w:numPr>
+      </w:pPr>
+      <w:r>
+        <w:t>Гистограмма направленных градиентов [Электронный ресурс], URL:</w:t>
+      </w:r>
+      <w:r>
+        <w:t xml:space="preserve"> https://ru.wikipedia.org/wiki/Гистограмма_направленных_градиентов </w:t>
+      </w:r>
+      <w:r>
+        <w:t>(дата обращения: 25.05.2023 г.).</w:t>
+      </w:r>
+    </w:p>
+    <w:p>
+      <w:pPr>
+        <w:pStyle w:val="a"/>
+        <w:numPr>
+          <w:ilvl w:val="0"/>
+          <w:numId w:val="6"/>
+        </w:numPr>
+      </w:pPr>
       <w:proofErr w:type="spellStart"/>
       <w:r>
-        <w:t>Аквариумистика</w:t>
+        <w:t>Сверточная</w:t>
       </w:r>
       <w:proofErr w:type="spellEnd"/>
       <w:r>
-        <w:t xml:space="preserve"> [Электронный ресурс], URL: http://aqua-mos.ru/akvariumistika--</w:t>
-      </w:r>
-      <w:proofErr w:type="spellStart"/>
-      <w:r>
-        <w:t>nauka-ne-tolko-ob-akvariumah</w:t>
-      </w:r>
-      <w:proofErr w:type="spellEnd"/>
+        <w:t xml:space="preserve"> нейронная сеть [Электронный ресурс], URL: </w:t>
+      </w:r>
+      <w:r>
+        <w:t xml:space="preserve">https://ru.wikipedia.org/wiki/Свёрточная_нейронная_сеть </w:t>
+      </w:r>
+      <w:r>
+        <w:t>(дата обращения: 25.05.2023 г.).</w:t>
+      </w:r>
+    </w:p>
+    <w:p>
+      <w:pPr>
+        <w:pStyle w:val="a"/>
+        <w:numPr>
+          <w:ilvl w:val="0"/>
+          <w:numId w:val="6"/>
+        </w:numPr>
+      </w:pPr>
+      <w:r>
+        <w:rPr>
+          <w:lang w:val="en-US"/>
+        </w:rPr>
+        <w:t>MTCNN</w:t>
+      </w:r>
+      <w:r>
+        <w:t xml:space="preserve"> </w:t>
+      </w:r>
+      <w:r>
+        <w:t>[Электронный ресурс], URL:</w:t>
+      </w:r>
+      <w:r>
+        <w:t xml:space="preserve"> https://github.com/ipazc/mtcnn</w:t>
+      </w:r>
+      <w:r>
+        <w:t xml:space="preserve"> </w:t>
+      </w:r>
+      <w:r>
+        <w:t>(дата обращения: 25.05.2023 г.).</w:t>
+      </w:r>
+    </w:p>
+    <w:p>
+      <w:pPr>
+        <w:pStyle w:val="a"/>
+        <w:numPr>
+          <w:ilvl w:val="0"/>
+          <w:numId w:val="6"/>
+        </w:numPr>
+      </w:pPr>
+      <w:r>
+        <w:t xml:space="preserve">Модель </w:t>
+      </w:r>
+      <w:r>
+        <w:rPr>
+          <w:lang w:val="en-US"/>
+        </w:rPr>
+        <w:t>VGG</w:t>
+      </w:r>
+      <w:r>
+        <w:t>16</w:t>
+      </w:r>
+      <w:r>
+        <w:t>[Электронный ресурс], URL:</w:t>
+      </w:r>
+      <w:r>
+        <w:t xml:space="preserve"> https://neurohive.io/ru/vidy-nejrosetej/vgg16-model/</w:t>
+      </w:r>
+      <w:r>
+        <w:t xml:space="preserve"> </w:t>
+      </w:r>
+      <w:r>
+        <w:t>(дата обращения: 25.05.2023 г.).</w:t>
+      </w:r>
+    </w:p>
+    <w:p>
+      <w:pPr>
+        <w:pStyle w:val="a"/>
+        <w:numPr>
+          <w:ilvl w:val="0"/>
+          <w:numId w:val="6"/>
+        </w:numPr>
+      </w:pPr>
+      <w:r>
+        <w:rPr>
+          <w:lang w:val="en-US"/>
+        </w:rPr>
+        <w:t>VGGFace</w:t>
+      </w:r>
+      <w:r>
+        <w:t xml:space="preserve"> </w:t>
+      </w:r>
+      <w:r>
+        <w:t>[Электронный ресурс], URL:</w:t>
+      </w:r>
+      <w:r>
+        <w:t xml:space="preserve"> https://github.com/rcmalli/keras-vggface</w:t>
+      </w:r>
+      <w:r>
+        <w:t xml:space="preserve"> </w:t>
+      </w:r>
+      <w:r>
+        <w:t>(дата обращения: 25.05.2023 г.).</w:t>
+      </w:r>
+    </w:p>
+    <w:p>
+      <w:pPr>
+        <w:pStyle w:val="a"/>
+        <w:numPr>
+          <w:ilvl w:val="0"/>
+          <w:numId w:val="6"/>
+        </w:numPr>
+      </w:pPr>
+      <w:r>
+        <w:rPr>
+          <w:lang w:val="en-US"/>
+        </w:rPr>
+        <w:t>ResNet</w:t>
+      </w:r>
+      <w:r>
+        <w:t xml:space="preserve"> </w:t>
+      </w:r>
+      <w:r>
+        <w:t>[Электронный ресурс], URL:</w:t>
+      </w:r>
+      <w:r>
+        <w:t xml:space="preserve"> https://en.wikipedia.org/wiki/Residual_neural_network</w:t>
+      </w:r>
+      <w:r>
+        <w:t xml:space="preserve"> </w:t>
+      </w:r>
+      <w:r>
+        <w:t>(дата обращения: 25.05.2023 г.).</w:t>
+      </w:r>
+    </w:p>
+    <w:p>
+      <w:pPr>
+        <w:pStyle w:val="a"/>
+        <w:numPr>
+          <w:ilvl w:val="0"/>
+          <w:numId w:val="6"/>
+        </w:numPr>
+      </w:pPr>
+      <w:r>
+        <w:lastRenderedPageBreak/>
+        <w:t xml:space="preserve"> </w:t>
+      </w:r>
+      <w:r>
+        <w:t xml:space="preserve">Метод </w:t>
+      </w:r>
+      <w:r>
+        <w:rPr>
+          <w:lang w:val="en-US"/>
+        </w:rPr>
+        <w:t>k</w:t>
+      </w:r>
+      <w:r>
+        <w:t xml:space="preserve">-ближайших </w:t>
+      </w:r>
+      <w:r>
+        <w:t>соседей</w:t>
+      </w:r>
+      <w:r>
+        <w:t xml:space="preserve"> </w:t>
+      </w:r>
+      <w:r>
+        <w:t>[Электронный ресурс], URL:</w:t>
+      </w:r>
+      <w:r>
+        <w:t xml:space="preserve"> </w:t>
+      </w:r>
+      <w:r>
+        <w:rPr>
+          <w:lang w:val="en-US"/>
+        </w:rPr>
+        <w:t>https</w:t>
+      </w:r>
+      <w:r>
+        <w:t>://</w:t>
+      </w:r>
+      <w:r>
+        <w:rPr>
+          <w:lang w:val="en-US"/>
+        </w:rPr>
+        <w:t>ru</w:t>
+      </w:r>
+      <w:r>
+        <w:t>.</w:t>
+      </w:r>
+      <w:r>
+        <w:rPr>
+          <w:lang w:val="en-US"/>
+        </w:rPr>
+        <w:t>wikipedia</w:t>
+      </w:r>
+      <w:r>
+        <w:t>.</w:t>
+      </w:r>
+      <w:r>
+        <w:rPr>
+          <w:lang w:val="en-US"/>
+        </w:rPr>
+        <w:t>org</w:t>
+      </w:r>
       <w:r>
         <w:t>/</w:t>
       </w:r>
       <w:r>
-        <w:t xml:space="preserve"> (дата обращения: 12.04.2023 г.).</w:t>
-      </w:r>
-    </w:p>
-    <w:bookmarkEnd w:id="17"/>
+        <w:rPr>
+          <w:lang w:val="en-US"/>
+        </w:rPr>
+        <w:t>wiki</w:t>
+      </w:r>
+      <w:r>
+        <w:t>/Метод_</w:t>
+      </w:r>
+      <w:r>
+        <w:rPr>
+          <w:lang w:val="en-US"/>
+        </w:rPr>
+        <w:t>k</w:t>
+      </w:r>
+      <w:r>
+        <w:t>-ближайших_соседей</w:t>
+      </w:r>
+      <w:r>
+        <w:t xml:space="preserve"> </w:t>
+      </w:r>
+      <w:r>
+        <w:t>(дата обращения: 25.05.2023 г.).</w:t>
+      </w:r>
+    </w:p>
+    <w:p>
+      <w:pPr>
+        <w:pStyle w:val="a"/>
+        <w:numPr>
+          <w:ilvl w:val="0"/>
+          <w:numId w:val="6"/>
+        </w:numPr>
+      </w:pPr>
+      <w:r>
+        <w:t xml:space="preserve">Метод опорных векторов </w:t>
+      </w:r>
+      <w:r>
+        <w:t>[Электронный ресурс], URL:</w:t>
+      </w:r>
+      <w:r>
+        <w:t xml:space="preserve"> </w:t>
+      </w:r>
+      <w:r>
+        <w:rPr>
+          <w:lang w:val="en-US"/>
+        </w:rPr>
+        <w:t>https</w:t>
+      </w:r>
+      <w:r>
+        <w:t>://</w:t>
+      </w:r>
+      <w:r>
+        <w:rPr>
+          <w:lang w:val="en-US"/>
+        </w:rPr>
+        <w:t>ru</w:t>
+      </w:r>
+      <w:r>
+        <w:t>.</w:t>
+      </w:r>
+      <w:r>
+        <w:rPr>
+          <w:lang w:val="en-US"/>
+        </w:rPr>
+        <w:t>wikipedia</w:t>
+      </w:r>
+      <w:r>
+        <w:t>.</w:t>
+      </w:r>
+      <w:r>
+        <w:rPr>
+          <w:lang w:val="en-US"/>
+        </w:rPr>
+        <w:t>org</w:t>
+      </w:r>
+      <w:r>
+        <w:t>/</w:t>
+      </w:r>
+      <w:r>
+        <w:rPr>
+          <w:lang w:val="en-US"/>
+        </w:rPr>
+        <w:t>wiki</w:t>
+      </w:r>
+      <w:r>
+        <w:t>/Метод_опорных_векторов</w:t>
+      </w:r>
+      <w:r>
+        <w:t xml:space="preserve"> </w:t>
+      </w:r>
+      <w:r>
+        <w:t>(дата обращения: 25.05.2023 г.).</w:t>
+      </w:r>
+    </w:p>
+    <w:p>
+      <w:pPr>
+        <w:pStyle w:val="a"/>
+        <w:numPr>
+          <w:ilvl w:val="0"/>
+          <w:numId w:val="6"/>
+        </w:numPr>
+      </w:pPr>
+      <w:r>
+        <w:t xml:space="preserve">Язык программирования </w:t>
+      </w:r>
+      <w:r>
+        <w:rPr>
+          <w:lang w:val="en-US"/>
+        </w:rPr>
+        <w:t>Python</w:t>
+      </w:r>
+      <w:r>
+        <w:t xml:space="preserve"> </w:t>
+      </w:r>
+      <w:r>
+        <w:t>[Электронный ресурс], URL:</w:t>
+      </w:r>
+      <w:r>
+        <w:t xml:space="preserve"> </w:t>
+      </w:r>
+      <w:r>
+        <w:t>https://www.python.org/</w:t>
+      </w:r>
+      <w:r>
+        <w:t xml:space="preserve"> </w:t>
+      </w:r>
+      <w:r>
+        <w:t>(дата обращения: 25.05.2023 г.).</w:t>
+      </w:r>
+    </w:p>
+    <w:p>
+      <w:pPr>
+        <w:pStyle w:val="a"/>
+        <w:numPr>
+          <w:ilvl w:val="0"/>
+          <w:numId w:val="6"/>
+        </w:numPr>
+      </w:pPr>
+      <w:r>
+        <w:t xml:space="preserve">Среда разработки </w:t>
+      </w:r>
+      <w:r>
+        <w:rPr>
+          <w:lang w:val="en-US"/>
+        </w:rPr>
+        <w:t>DataSpell</w:t>
+      </w:r>
+      <w:r>
+        <w:t xml:space="preserve"> </w:t>
+      </w:r>
+      <w:r>
+        <w:t>[Электронный ресурс], URL:</w:t>
+      </w:r>
+      <w:r>
+        <w:t xml:space="preserve"> https://www.jetbrains.com/ru-ru/dataspell/</w:t>
+      </w:r>
+      <w:r>
+        <w:t xml:space="preserve"> </w:t>
+      </w:r>
+      <w:r>
+        <w:t>(дата обращения: 25.05.2023 г.).</w:t>
+      </w:r>
+    </w:p>
+    <w:p>
+      <w:pPr>
+        <w:pStyle w:val="a"/>
+        <w:numPr>
+          <w:ilvl w:val="0"/>
+          <w:numId w:val="6"/>
+        </w:numPr>
+      </w:pPr>
+      <w:r>
+        <w:t xml:space="preserve">Фреймворк </w:t>
+      </w:r>
+      <w:r>
+        <w:rPr>
+          <w:lang w:val="en-US"/>
+        </w:rPr>
+        <w:t>Tensorflow</w:t>
+      </w:r>
+      <w:r>
+        <w:t xml:space="preserve"> </w:t>
+      </w:r>
+      <w:r>
+        <w:t>[Электронный ресурс], URL:</w:t>
+      </w:r>
+      <w:r>
+        <w:t xml:space="preserve"> </w:t>
+      </w:r>
+      <w:r>
+        <w:t>https://www.tensorflow.org/?hl=ru</w:t>
+      </w:r>
+      <w:r>
+        <w:t xml:space="preserve"> </w:t>
+      </w:r>
+      <w:r>
+        <w:t>(дата обращения: 25.05.2023 г.).</w:t>
+      </w:r>
+    </w:p>
+    <w:p>
+      <w:pPr>
+        <w:pStyle w:val="a"/>
+        <w:numPr>
+          <w:ilvl w:val="0"/>
+          <w:numId w:val="6"/>
+        </w:numPr>
+      </w:pPr>
+      <w:r>
+        <w:t xml:space="preserve">Фреймворк </w:t>
+      </w:r>
+      <w:r>
+        <w:rPr>
+          <w:lang w:val="en-US"/>
+        </w:rPr>
+        <w:t>Keras</w:t>
+      </w:r>
+      <w:r>
+        <w:t xml:space="preserve"> </w:t>
+      </w:r>
+      <w:r>
+        <w:t>[Электронный ресурс], URL:</w:t>
+      </w:r>
+      <w:r>
+        <w:t xml:space="preserve"> </w:t>
+      </w:r>
+      <w:r>
+        <w:t>https://keras.io/</w:t>
+      </w:r>
+      <w:r>
+        <w:t xml:space="preserve"> </w:t>
+      </w:r>
+      <w:r>
+        <w:t>(дата обращения: 25.05.2023 г.).</w:t>
+      </w:r>
+    </w:p>
+    <w:p>
+      <w:pPr>
+        <w:pStyle w:val="a"/>
+        <w:numPr>
+          <w:ilvl w:val="0"/>
+          <w:numId w:val="6"/>
+        </w:numPr>
+      </w:pPr>
+      <w:r>
+        <w:t xml:space="preserve">Библиотека </w:t>
+      </w:r>
+      <w:r>
+        <w:rPr>
+          <w:lang w:val="en-US"/>
+        </w:rPr>
+        <w:t>Dlib</w:t>
+      </w:r>
+      <w:r>
+        <w:t xml:space="preserve"> </w:t>
+      </w:r>
+      <w:r>
+        <w:t>[Электронный ресурс], URL:</w:t>
+      </w:r>
+      <w:r>
+        <w:t xml:space="preserve"> </w:t>
+      </w:r>
+      <w:r>
+        <w:t>http://dlib.net/</w:t>
+      </w:r>
+      <w:r>
+        <w:t xml:space="preserve"> </w:t>
+      </w:r>
+      <w:r>
+        <w:t>(дата обращения: 25.05.2023 г.).</w:t>
+      </w:r>
+    </w:p>
+    <w:p>
+      <w:pPr>
+        <w:pStyle w:val="a"/>
+        <w:numPr>
+          <w:ilvl w:val="0"/>
+          <w:numId w:val="6"/>
+        </w:numPr>
+      </w:pPr>
+      <w:r>
+        <w:t xml:space="preserve">Пакет </w:t>
+      </w:r>
+      <w:r>
+        <w:rPr>
+          <w:lang w:val="en-US"/>
+        </w:rPr>
+        <w:t>Scikit</w:t>
+      </w:r>
+      <w:r>
+        <w:t>-</w:t>
+      </w:r>
+      <w:r>
+        <w:rPr>
+          <w:lang w:val="en-US"/>
+        </w:rPr>
+        <w:t>learn</w:t>
+      </w:r>
+      <w:r>
+        <w:t xml:space="preserve"> </w:t>
+      </w:r>
+      <w:r>
+        <w:t>[Электронный ресурс], URL:</w:t>
+      </w:r>
+      <w:r>
+        <w:t xml:space="preserve"> </w:t>
+      </w:r>
+      <w:r>
+        <w:t>https://scikit-learn.org/stable/index.html</w:t>
+      </w:r>
+      <w:r>
+        <w:t xml:space="preserve"> </w:t>
+      </w:r>
+      <w:r>
+        <w:t>(дата обращения: 25.05.2023 г.).</w:t>
+      </w:r>
+    </w:p>
     <w:p>
       <w:pPr>
         <w:jc w:val="left"/>
@@ -10695,7 +11619,7 @@
           <w:lang w:val="en-US"/>
         </w:rPr>
       </w:pPr>
-      <w:bookmarkStart w:id="18" w:name="_Toc135069373"/>
+      <w:bookmarkStart w:id="17" w:name="_Toc135069373"/>
       <w:r>
         <w:lastRenderedPageBreak/>
         <w:t>Приложение</w:t>
@@ -10727,96 +11651,96 @@
       <w:r>
         <w:t>программы</w:t>
       </w:r>
+      <w:bookmarkEnd w:id="17"/>
+    </w:p>
+    <w:p>
+      <w:pPr>
+        <w:pStyle w:val="af"/>
+      </w:pPr>
+      <w:proofErr w:type="gramStart"/>
+      <w:r>
+        <w:t>public</w:t>
+      </w:r>
+      <w:proofErr w:type="gramEnd"/>
+      <w:r>
+        <w:t xml:space="preserve"> class </w:t>
+      </w:r>
+      <w:proofErr w:type="spellStart"/>
+      <w:r>
+        <w:t>SignIn</w:t>
+      </w:r>
+      <w:proofErr w:type="spellEnd"/>
+      <w:r>
+        <w:t xml:space="preserve"> extends </w:t>
+      </w:r>
+      <w:proofErr w:type="spellStart"/>
+      <w:r>
+        <w:t>AppCompatActivity</w:t>
+      </w:r>
+      <w:proofErr w:type="spellEnd"/>
+      <w:r>
+        <w:t xml:space="preserve"> {</w:t>
+      </w:r>
+    </w:p>
+    <w:p>
+      <w:pPr>
+        <w:pStyle w:val="af"/>
+      </w:pPr>
+      <w:r>
+        <w:t xml:space="preserve">    </w:t>
+      </w:r>
+      <w:proofErr w:type="gramStart"/>
+      <w:r>
+        <w:t>private</w:t>
+      </w:r>
+      <w:proofErr w:type="gramEnd"/>
+      <w:r>
+        <w:t xml:space="preserve"> </w:t>
+      </w:r>
+      <w:proofErr w:type="spellStart"/>
+      <w:r>
+        <w:t>RelativeLayout</w:t>
+      </w:r>
+      <w:proofErr w:type="spellEnd"/>
+      <w:r>
+        <w:t xml:space="preserve"> root;</w:t>
+      </w:r>
+    </w:p>
+    <w:p>
+      <w:pPr>
+        <w:pStyle w:val="af"/>
+      </w:pPr>
+      <w:r>
+        <w:t xml:space="preserve">    </w:t>
+      </w:r>
+      <w:proofErr w:type="gramStart"/>
+      <w:r>
+        <w:t>private</w:t>
+      </w:r>
+      <w:proofErr w:type="gramEnd"/>
+      <w:r>
+        <w:t xml:space="preserve"> final Requests </w:t>
+      </w:r>
+      <w:proofErr w:type="spellStart"/>
+      <w:r>
+        <w:t>requests</w:t>
+      </w:r>
+      <w:proofErr w:type="spellEnd"/>
+      <w:r>
+        <w:t xml:space="preserve"> = new Requests();</w:t>
+      </w:r>
+    </w:p>
+    <w:p>
+      <w:pPr>
+        <w:pStyle w:val="af"/>
+      </w:pPr>
+    </w:p>
+    <w:p>
+      <w:r>
+        <w:t xml:space="preserve">код пока не собрал, чтоб вставить </w:t>
+      </w:r>
+      <w:bookmarkStart w:id="18" w:name="_GoBack"/>
       <w:bookmarkEnd w:id="18"/>
-    </w:p>
-    <w:p>
-      <w:pPr>
-        <w:pStyle w:val="af"/>
-      </w:pPr>
-      <w:proofErr w:type="gramStart"/>
-      <w:r>
-        <w:t>public</w:t>
-      </w:r>
-      <w:proofErr w:type="gramEnd"/>
-      <w:r>
-        <w:t xml:space="preserve"> class </w:t>
-      </w:r>
-      <w:proofErr w:type="spellStart"/>
-      <w:r>
-        <w:t>SignIn</w:t>
-      </w:r>
-      <w:proofErr w:type="spellEnd"/>
-      <w:r>
-        <w:t xml:space="preserve"> extends </w:t>
-      </w:r>
-      <w:proofErr w:type="spellStart"/>
-      <w:r>
-        <w:t>AppCompatActivity</w:t>
-      </w:r>
-      <w:proofErr w:type="spellEnd"/>
-      <w:r>
-        <w:t xml:space="preserve"> {</w:t>
-      </w:r>
-    </w:p>
-    <w:p>
-      <w:pPr>
-        <w:pStyle w:val="af"/>
-      </w:pPr>
-      <w:r>
-        <w:t xml:space="preserve">    </w:t>
-      </w:r>
-      <w:proofErr w:type="gramStart"/>
-      <w:r>
-        <w:t>private</w:t>
-      </w:r>
-      <w:proofErr w:type="gramEnd"/>
-      <w:r>
-        <w:t xml:space="preserve"> </w:t>
-      </w:r>
-      <w:proofErr w:type="spellStart"/>
-      <w:r>
-        <w:t>RelativeLayout</w:t>
-      </w:r>
-      <w:proofErr w:type="spellEnd"/>
-      <w:r>
-        <w:t xml:space="preserve"> root;</w:t>
-      </w:r>
-    </w:p>
-    <w:p>
-      <w:pPr>
-        <w:pStyle w:val="af"/>
-      </w:pPr>
-      <w:r>
-        <w:t xml:space="preserve">    </w:t>
-      </w:r>
-      <w:proofErr w:type="gramStart"/>
-      <w:r>
-        <w:t>private</w:t>
-      </w:r>
-      <w:proofErr w:type="gramEnd"/>
-      <w:r>
-        <w:t xml:space="preserve"> final Requests </w:t>
-      </w:r>
-      <w:proofErr w:type="spellStart"/>
-      <w:r>
-        <w:t>requests</w:t>
-      </w:r>
-      <w:proofErr w:type="spellEnd"/>
-      <w:r>
-        <w:t xml:space="preserve"> = new Requests();</w:t>
-      </w:r>
-    </w:p>
-    <w:p>
-      <w:pPr>
-        <w:pStyle w:val="af"/>
-      </w:pPr>
-    </w:p>
-    <w:p>
-      <w:pPr>
-        <w:rPr>
-          <w:lang w:val="en-US"/>
-        </w:rPr>
-      </w:pPr>
     </w:p>
     <w:sectPr>
       <w:footerReference w:type="default" r:id="rId11"/>
@@ -10921,6 +11845,95 @@
 <file path=word/numbering.xml><?xml version="1.0" encoding="utf-8"?>
 <w:numbering xmlns:wpc="http://schemas.microsoft.com/office/word/2010/wordprocessingCanvas" xmlns:cx="http://schemas.microsoft.com/office/drawing/2014/chartex" xmlns:cx1="http://schemas.microsoft.com/office/drawing/2015/9/8/chartex" xmlns:mc="http://schemas.openxmlformats.org/markup-compatibility/2006" xmlns:o="urn:schemas-microsoft-com:office:office" xmlns:r="http://schemas.openxmlformats.org/officeDocument/2006/relationships" xmlns:m="http://schemas.openxmlformats.org/officeDocument/2006/math" xmlns:v="urn:schemas-microsoft-com:vml" xmlns:wp14="http://schemas.microsoft.com/office/word/2010/wordprocessingDrawing" xmlns:wp="http://schemas.openxmlformats.org/drawingml/2006/wordprocessingDrawing" xmlns:w10="urn:schemas-microsoft-com:office:word" xmlns:w="http://schemas.openxmlformats.org/wordprocessingml/2006/main" xmlns:w14="http://schemas.microsoft.com/office/word/2010/wordml" xmlns:w15="http://schemas.microsoft.com/office/word/2012/wordml" xmlns:w16se="http://schemas.microsoft.com/office/word/2015/wordml/symex" xmlns:wpg="http://schemas.microsoft.com/office/word/2010/wordprocessingGroup" xmlns:wpi="http://schemas.microsoft.com/office/word/2010/wordprocessingInk" xmlns:wne="http://schemas.microsoft.com/office/word/2006/wordml" xmlns:wps="http://schemas.microsoft.com/office/word/2010/wordprocessingShape" mc:Ignorable="w14 w15 w16se wp14">
   <w:abstractNum w:abstractNumId="0" w15:restartNumberingAfterBreak="0">
+    <w:nsid w:val="122259DF"/>
+    <w:multiLevelType w:val="hybridMultilevel"/>
+    <w:tmpl w:val="53F6805E"/>
+    <w:lvl w:ilvl="0" w:tplc="4C048518">
+      <w:start w:val="1"/>
+      <w:numFmt w:val="decimal"/>
+      <w:lvlText w:val="%1."/>
+      <w:lvlJc w:val="left"/>
+      <w:pPr>
+        <w:ind w:left="1417" w:hanging="708"/>
+      </w:pPr>
+      <w:rPr>
+        <w:rFonts w:hint="default"/>
+      </w:rPr>
+    </w:lvl>
+    <w:lvl w:ilvl="1" w:tplc="04190019" w:tentative="1">
+      <w:start w:val="1"/>
+      <w:numFmt w:val="lowerLetter"/>
+      <w:lvlText w:val="%2."/>
+      <w:lvlJc w:val="left"/>
+      <w:pPr>
+        <w:ind w:left="1789" w:hanging="360"/>
+      </w:pPr>
+    </w:lvl>
+    <w:lvl w:ilvl="2" w:tplc="0419001B" w:tentative="1">
+      <w:start w:val="1"/>
+      <w:numFmt w:val="lowerRoman"/>
+      <w:lvlText w:val="%3."/>
+      <w:lvlJc w:val="right"/>
+      <w:pPr>
+        <w:ind w:left="2509" w:hanging="180"/>
+      </w:pPr>
+    </w:lvl>
+    <w:lvl w:ilvl="3" w:tplc="0419000F" w:tentative="1">
+      <w:start w:val="1"/>
+      <w:numFmt w:val="decimal"/>
+      <w:lvlText w:val="%4."/>
+      <w:lvlJc w:val="left"/>
+      <w:pPr>
+        <w:ind w:left="3229" w:hanging="360"/>
+      </w:pPr>
+    </w:lvl>
+    <w:lvl w:ilvl="4" w:tplc="04190019" w:tentative="1">
+      <w:start w:val="1"/>
+      <w:numFmt w:val="lowerLetter"/>
+      <w:lvlText w:val="%5."/>
+      <w:lvlJc w:val="left"/>
+      <w:pPr>
+        <w:ind w:left="3949" w:hanging="360"/>
+      </w:pPr>
+    </w:lvl>
+    <w:lvl w:ilvl="5" w:tplc="0419001B" w:tentative="1">
+      <w:start w:val="1"/>
+      <w:numFmt w:val="lowerRoman"/>
+      <w:lvlText w:val="%6."/>
+      <w:lvlJc w:val="right"/>
+      <w:pPr>
+        <w:ind w:left="4669" w:hanging="180"/>
+      </w:pPr>
+    </w:lvl>
+    <w:lvl w:ilvl="6" w:tplc="0419000F" w:tentative="1">
+      <w:start w:val="1"/>
+      <w:numFmt w:val="decimal"/>
+      <w:lvlText w:val="%7."/>
+      <w:lvlJc w:val="left"/>
+      <w:pPr>
+        <w:ind w:left="5389" w:hanging="360"/>
+      </w:pPr>
+    </w:lvl>
+    <w:lvl w:ilvl="7" w:tplc="04190019" w:tentative="1">
+      <w:start w:val="1"/>
+      <w:numFmt w:val="lowerLetter"/>
+      <w:lvlText w:val="%8."/>
+      <w:lvlJc w:val="left"/>
+      <w:pPr>
+        <w:ind w:left="6109" w:hanging="360"/>
+      </w:pPr>
+    </w:lvl>
+    <w:lvl w:ilvl="8" w:tplc="0419001B" w:tentative="1">
+      <w:start w:val="1"/>
+      <w:numFmt w:val="lowerRoman"/>
+      <w:lvlText w:val="%9."/>
+      <w:lvlJc w:val="right"/>
+      <w:pPr>
+        <w:ind w:left="6829" w:hanging="180"/>
+      </w:pPr>
+    </w:lvl>
+  </w:abstractNum>
+  <w:abstractNum w:abstractNumId="1" w15:restartNumberingAfterBreak="0">
     <w:nsid w:val="186E6C55"/>
     <w:multiLevelType w:val="hybridMultilevel"/>
     <w:tmpl w:val="B4AA694E"/>
@@ -11033,7 +12046,7 @@
       </w:rPr>
     </w:lvl>
   </w:abstractNum>
-  <w:abstractNum w:abstractNumId="1" w15:restartNumberingAfterBreak="0">
+  <w:abstractNum w:abstractNumId="2" w15:restartNumberingAfterBreak="0">
     <w:nsid w:val="34E33874"/>
     <w:multiLevelType w:val="hybridMultilevel"/>
     <w:tmpl w:val="EC566190"/>
@@ -11146,7 +12159,7 @@
       </w:rPr>
     </w:lvl>
   </w:abstractNum>
-  <w:abstractNum w:abstractNumId="2" w15:restartNumberingAfterBreak="0">
+  <w:abstractNum w:abstractNumId="3" w15:restartNumberingAfterBreak="0">
     <w:nsid w:val="361C0377"/>
     <w:multiLevelType w:val="hybridMultilevel"/>
     <w:tmpl w:val="3CE8F9A6"/>
@@ -11259,7 +12272,7 @@
       </w:rPr>
     </w:lvl>
   </w:abstractNum>
-  <w:abstractNum w:abstractNumId="3" w15:restartNumberingAfterBreak="0">
+  <w:abstractNum w:abstractNumId="4" w15:restartNumberingAfterBreak="0">
     <w:nsid w:val="379043D5"/>
     <w:multiLevelType w:val="hybridMultilevel"/>
     <w:tmpl w:val="E64A461A"/>
@@ -11372,7 +12385,7 @@
       </w:rPr>
     </w:lvl>
   </w:abstractNum>
-  <w:abstractNum w:abstractNumId="4" w15:restartNumberingAfterBreak="0">
+  <w:abstractNum w:abstractNumId="5" w15:restartNumberingAfterBreak="0">
     <w:nsid w:val="3F107CD6"/>
     <w:multiLevelType w:val="hybridMultilevel"/>
     <w:tmpl w:val="681EB116"/>
@@ -11487,19 +12500,22 @@
     </w:lvl>
   </w:abstractNum>
   <w:num w:numId="1">
+    <w:abstractNumId w:val="5"/>
+  </w:num>
+  <w:num w:numId="2">
+    <w:abstractNumId w:val="1"/>
+  </w:num>
+  <w:num w:numId="3">
+    <w:abstractNumId w:val="3"/>
+  </w:num>
+  <w:num w:numId="4">
     <w:abstractNumId w:val="4"/>
   </w:num>
-  <w:num w:numId="2">
-    <w:abstractNumId w:val="0"/>
-  </w:num>
-  <w:num w:numId="3">
+  <w:num w:numId="5">
     <w:abstractNumId w:val="2"/>
   </w:num>
-  <w:num w:numId="4">
-    <w:abstractNumId w:val="3"/>
-  </w:num>
-  <w:num w:numId="5">
-    <w:abstractNumId w:val="1"/>
+  <w:num w:numId="6">
+    <w:abstractNumId w:val="0"/>
   </w:num>
 </w:numbering>
 </file>

</xml_diff>